<commit_message>
Added 'Chris George-O'Neil' to list on 9/13
</commit_message>
<xml_diff>
--- a/CSC475ClassList.docx
+++ b/CSC475ClassList.docx
@@ -19,12 +19,21 @@
     </w:p>
     <w:p>
       <w:r>
-        <w:t>Renato G. Nascimento</w:t>
+        <w:t xml:space="preserve">Renato G. </w:t>
+      </w:r>
+      <w:proofErr w:type="spellStart"/>
+      <w:r>
+        <w:t>Nascimento</w:t>
+      </w:r>
+      <w:proofErr w:type="spellEnd"/>
+    </w:p>
+    <w:p>
+      <w:r>
+        <w:t>Chris George-O’Neil (wow, this was complicated)</w:t>
       </w:r>
       <w:bookmarkStart w:id="0" w:name="_GoBack"/>
       <w:bookmarkEnd w:id="0"/>
     </w:p>
-    <w:p/>
     <w:sectPr>
       <w:pgSz w:w="12240" w:h="15840"/>
       <w:pgMar w:top="1440" w:right="1440" w:bottom="1440" w:left="1440" w:header="720" w:footer="720" w:gutter="0"/>

</xml_diff>